<commit_message>
Modifiy the Doc steps
</commit_message>
<xml_diff>
--- a/RP/Raspberry Pi.docx
+++ b/RP/Raspberry Pi.docx
@@ -6,9 +6,7 @@
       <w:pPr>
         <w:jc w:val="center"/>
         <w:rPr>
-          <w:rStyle w:val="IntenseReference"/>
-          <w:sz w:val="36"/>
-          <w:szCs w:val="36"/>
+          <w:noProof/>
         </w:rPr>
       </w:pPr>
       <w:r>
@@ -21,171 +19,31 @@
       </w:r>
     </w:p>
     <w:p>
-      <w:r>
-        <w:t>Welcome to the Raspberry Pi booth!</w:t>
-      </w:r>
-    </w:p>
-    <w:p>
-      <w:r>
-        <w:t xml:space="preserve">In this demo, you will </w:t>
-      </w:r>
-      <w:r>
-        <w:t>perform</w:t>
-      </w:r>
-      <w:r>
-        <w:t xml:space="preserve"> a few simple tasks to make the device responsive to your hand gestures and play music.</w:t>
-      </w:r>
-    </w:p>
-    <w:p>
-      <w:pPr>
-        <w:pStyle w:val="ListParagraph"/>
-        <w:numPr>
-          <w:ilvl w:val="0"/>
-          <w:numId w:val="1"/>
-        </w:numPr>
-      </w:pPr>
-      <w:r>
-        <w:t>Open the file “</w:t>
-      </w:r>
-      <w:ins w:id="0" w:author="Eliassi, Isaac" w:date="2015-01-26T13:44:00Z">
-        <w:r>
-          <w:t>exercise.py</w:t>
-        </w:r>
-      </w:ins>
-      <w:del w:id="1" w:author="Eliassi, Isaac" w:date="2015-01-26T13:44:00Z">
-        <w:r>
-          <w:delText>static_funcs.py</w:delText>
-        </w:r>
-      </w:del>
-      <w:r>
-        <w:t>”</w:t>
-      </w:r>
-    </w:p>
-    <w:p>
-      <w:pPr>
-        <w:pStyle w:val="ListParagraph"/>
-        <w:numPr>
-          <w:ilvl w:val="0"/>
-          <w:numId w:val="1"/>
-        </w:numPr>
-      </w:pPr>
-      <w:r>
-        <w:t xml:space="preserve">Set a value for </w:t>
-      </w:r>
-      <w:r>
-        <w:t>GPIO_ECHO</w:t>
-      </w:r>
-      <w:del w:id="2" w:author="Eliassi, Isaac" w:date="2015-01-26T13:44:00Z">
-        <w:r>
-          <w:delText>_BEEP</w:delText>
-        </w:r>
-      </w:del>
-      <w:r>
-        <w:t xml:space="preserve"> and </w:t>
-      </w:r>
-      <w:r>
-        <w:t>GPIO_TRIG</w:t>
-      </w:r>
-      <w:del w:id="3" w:author="Eliassi, Isaac" w:date="2015-01-26T13:44:00Z">
-        <w:r>
-          <w:delText>_BEEP</w:delText>
-        </w:r>
-      </w:del>
-      <w:r>
-        <w:t xml:space="preserve"> (one of the GPIO pins)</w:t>
-      </w:r>
-    </w:p>
-    <w:p>
-      <w:pPr>
-        <w:pStyle w:val="ListParagraph"/>
-        <w:numPr>
-          <w:ilvl w:val="0"/>
-          <w:numId w:val="1"/>
-        </w:numPr>
-      </w:pPr>
-      <w:r>
-        <w:t>Connect the sensor to the Raspberry Pi with the 4 connections wire</w:t>
-      </w:r>
-      <w:r>
-        <w:t>:</w:t>
-      </w:r>
-    </w:p>
-    <w:p>
-      <w:pPr>
-        <w:pStyle w:val="ListParagraph"/>
-      </w:pPr>
-      <w:proofErr w:type="spellStart"/>
-      <w:r>
-        <w:t>Gnd</w:t>
-      </w:r>
-      <w:proofErr w:type="spellEnd"/>
-      <w:r>
-        <w:t xml:space="preserve"> -&gt; Ground</w:t>
-      </w:r>
-    </w:p>
-    <w:p>
-      <w:pPr>
-        <w:pStyle w:val="ListParagraph"/>
-      </w:pPr>
-      <w:r>
-        <w:t xml:space="preserve">Echo -&gt; </w:t>
-      </w:r>
-      <w:proofErr w:type="spellStart"/>
-      <w:r>
-        <w:t>GPIO_xx</w:t>
-      </w:r>
-      <w:proofErr w:type="spellEnd"/>
-      <w:r>
-        <w:t xml:space="preserve"> (from step 2)</w:t>
-      </w:r>
-    </w:p>
-    <w:p>
-      <w:pPr>
-        <w:pStyle w:val="ListParagraph"/>
-      </w:pPr>
-      <w:r>
-        <w:t xml:space="preserve">Trig -&gt; </w:t>
-      </w:r>
-      <w:proofErr w:type="spellStart"/>
-      <w:r>
-        <w:t>GPIO_xx</w:t>
-      </w:r>
-      <w:proofErr w:type="spellEnd"/>
-      <w:r>
-        <w:t xml:space="preserve"> (from step 2)</w:t>
-      </w:r>
-    </w:p>
-    <w:p>
-      <w:pPr>
-        <w:pStyle w:val="ListParagraph"/>
-      </w:pPr>
-      <w:proofErr w:type="spellStart"/>
-      <w:r>
-        <w:t>Vcc</w:t>
-      </w:r>
-      <w:proofErr w:type="spellEnd"/>
-      <w:r>
-        <w:t xml:space="preserve"> -&gt; 3.3v</w:t>
-      </w:r>
-    </w:p>
-    <w:p>
-      <w:pPr>
-        <w:pStyle w:val="ListParagraph"/>
-      </w:pPr>
-    </w:p>
-    <w:p>
-      <w:pPr>
-        <w:pStyle w:val="ListParagraph"/>
+      <w:pPr>
+        <w:jc w:val="right"/>
+        <w:rPr>
+          <w:rStyle w:val="IntenseReference"/>
+          <w:sz w:val="36"/>
+          <w:szCs w:val="36"/>
+        </w:rPr>
       </w:pPr>
       <w:r>
         <w:rPr>
           <w:noProof/>
         </w:rPr>
         <w:drawing>
-          <wp:inline distT="0" distB="0" distL="0" distR="0" wp14:anchorId="6690A9E8" wp14:editId="56D3207E">
-            <wp:extent cx="3160677" cy="1949450"/>
-            <wp:effectExtent l="0" t="0" r="1905" b="0"/>
-            <wp:docPr id="2" name="Picture 2"/>
+          <wp:anchor distT="0" distB="0" distL="114300" distR="114300" simplePos="0" relativeHeight="251658240" behindDoc="1" locked="0" layoutInCell="1" allowOverlap="1">
+            <wp:simplePos x="0" y="0"/>
+            <wp:positionH relativeFrom="column">
+              <wp:posOffset>3968750</wp:posOffset>
+            </wp:positionH>
+            <wp:positionV relativeFrom="paragraph">
+              <wp:posOffset>1905</wp:posOffset>
+            </wp:positionV>
+            <wp:extent cx="1301748" cy="732234"/>
+            <wp:effectExtent l="0" t="0" r="0" b="0"/>
+            <wp:wrapNone/>
+            <wp:docPr id="1" name="Picture 1" descr="http://www.thomaskioko.com/wp-content/uploads/2014/05/raspberry-pi-logo-HD1.jpg"/>
             <wp:cNvGraphicFramePr>
               <a:graphicFrameLocks xmlns:a="http://schemas.openxmlformats.org/drawingml/2006/main" noChangeAspect="1"/>
             </wp:cNvGraphicFramePr>
@@ -193,29 +51,186 @@
               <a:graphicData uri="http://schemas.openxmlformats.org/drawingml/2006/picture">
                 <pic:pic xmlns:pic="http://schemas.openxmlformats.org/drawingml/2006/picture">
                   <pic:nvPicPr>
-                    <pic:cNvPr id="0" name=""/>
-                    <pic:cNvPicPr/>
+                    <pic:cNvPr id="0" name="Picture 6" descr="http://www.thomaskioko.com/wp-content/uploads/2014/05/raspberry-pi-logo-HD1.jpg"/>
+                    <pic:cNvPicPr>
+                      <a:picLocks noChangeAspect="1" noChangeArrowheads="1"/>
+                    </pic:cNvPicPr>
                   </pic:nvPicPr>
                   <pic:blipFill>
-                    <a:blip r:embed="rId6"/>
+                    <a:blip r:embed="rId7" cstate="print">
+                      <a:extLst>
+                        <a:ext uri="{28A0092B-C50C-407E-A947-70E740481C1C}">
+                          <a14:useLocalDpi xmlns:a14="http://schemas.microsoft.com/office/drawing/2010/main" val="0"/>
+                        </a:ext>
+                      </a:extLst>
+                    </a:blip>
+                    <a:srcRect/>
                     <a:stretch>
                       <a:fillRect/>
                     </a:stretch>
                   </pic:blipFill>
-                  <pic:spPr>
+                  <pic:spPr bwMode="auto">
                     <a:xfrm>
                       <a:off x="0" y="0"/>
-                      <a:ext cx="3162526" cy="1950591"/>
+                      <a:ext cx="1301748" cy="732234"/>
                     </a:xfrm>
                     <a:prstGeom prst="rect">
                       <a:avLst/>
                     </a:prstGeom>
+                    <a:noFill/>
+                    <a:ln>
+                      <a:noFill/>
+                    </a:ln>
                   </pic:spPr>
                 </pic:pic>
               </a:graphicData>
             </a:graphic>
-          </wp:inline>
+            <wp14:sizeRelH relativeFrom="page">
+              <wp14:pctWidth>0</wp14:pctWidth>
+            </wp14:sizeRelH>
+            <wp14:sizeRelV relativeFrom="page">
+              <wp14:pctHeight>0</wp14:pctHeight>
+            </wp14:sizeRelV>
+          </wp:anchor>
         </w:drawing>
+      </w:r>
+    </w:p>
+    <w:p>
+      <w:r>
+        <w:t>Welcome to the Raspberry Pi booth!</w:t>
+      </w:r>
+    </w:p>
+    <w:p>
+      <w:r>
+        <w:t xml:space="preserve">In this demo, you will </w:t>
+      </w:r>
+      <w:r>
+        <w:t>perform</w:t>
+      </w:r>
+      <w:r>
+        <w:t xml:space="preserve"> a few simple tasks to make the device responsive to your hand gestures and play music.</w:t>
+      </w:r>
+    </w:p>
+    <w:p>
+      <w:pPr>
+        <w:pStyle w:val="ListParagraph"/>
+        <w:numPr>
+          <w:ilvl w:val="0"/>
+          <w:numId w:val="1"/>
+        </w:numPr>
+      </w:pPr>
+      <w:r>
+        <w:t>Open the file “</w:t>
+      </w:r>
+      <w:r>
+        <w:t>exercise.py</w:t>
+      </w:r>
+      <w:r>
+        <w:t>”</w:t>
+      </w:r>
+      <w:r>
+        <w:t xml:space="preserve"> for edit</w:t>
+      </w:r>
+      <w:r>
+        <w:t xml:space="preserve"> using IDLE (right click the file).</w:t>
+      </w:r>
+      <w:bookmarkStart w:id="0" w:name="_GoBack"/>
+      <w:bookmarkEnd w:id="0"/>
+    </w:p>
+    <w:p>
+      <w:pPr>
+        <w:pStyle w:val="ListParagraph"/>
+        <w:numPr>
+          <w:ilvl w:val="0"/>
+          <w:numId w:val="1"/>
+        </w:numPr>
+      </w:pPr>
+      <w:r>
+        <w:t xml:space="preserve">Set a value for </w:t>
+      </w:r>
+      <w:r>
+        <w:t>GPIO_ECHO</w:t>
+      </w:r>
+      <w:r>
+        <w:t>_BEEP</w:t>
+      </w:r>
+      <w:r>
+        <w:t xml:space="preserve"> and </w:t>
+      </w:r>
+      <w:r>
+        <w:t>GPIO_TRIG</w:t>
+      </w:r>
+      <w:r>
+        <w:t>_BEEP</w:t>
+      </w:r>
+      <w:r>
+        <w:t xml:space="preserve"> (one of the GPIO pins</w:t>
+      </w:r>
+      <w:r>
+        <w:t xml:space="preserve"> of the Raspberry pi</w:t>
+      </w:r>
+      <w:r>
+        <w:t>)</w:t>
+      </w:r>
+      <w:r>
+        <w:t xml:space="preserve"> – </w:t>
+      </w:r>
+      <w:r>
+        <w:rPr>
+          <w:b/>
+          <w:bCs/>
+        </w:rPr>
+        <w:t>step 1 in the code.</w:t>
+      </w:r>
+    </w:p>
+    <w:p>
+      <w:pPr>
+        <w:pStyle w:val="ListParagraph"/>
+        <w:numPr>
+          <w:ilvl w:val="0"/>
+          <w:numId w:val="1"/>
+        </w:numPr>
+      </w:pPr>
+      <w:r>
+        <w:t>Connect the sensor to the Raspberry Pi with the 4 connections wire</w:t>
+      </w:r>
+      <w:r>
+        <w:t>:</w:t>
+      </w:r>
+    </w:p>
+    <w:p>
+      <w:pPr>
+        <w:pStyle w:val="ListParagraph"/>
+      </w:pPr>
+      <w:r>
+        <w:t>Gnd -&gt; Ground</w:t>
+      </w:r>
+    </w:p>
+    <w:p>
+      <w:pPr>
+        <w:pStyle w:val="ListParagraph"/>
+      </w:pPr>
+      <w:r>
+        <w:t>Echo -&gt; GPIO_xx (from step 2)</w:t>
+      </w:r>
+    </w:p>
+    <w:p>
+      <w:pPr>
+        <w:pStyle w:val="ListParagraph"/>
+      </w:pPr>
+      <w:r>
+        <w:t>Trig -&gt; GPIO_xx (from step 2)</w:t>
+      </w:r>
+    </w:p>
+    <w:p>
+      <w:pPr>
+        <w:pStyle w:val="ListParagraph"/>
+      </w:pPr>
+      <w:r>
+        <w:t xml:space="preserve">Vcc -&gt; </w:t>
+      </w:r>
+      <w:r>
+        <w:t>5v</w:t>
       </w:r>
     </w:p>
     <w:p>
@@ -232,7 +247,7 @@
           <w:noProof/>
         </w:rPr>
         <w:drawing>
-          <wp:inline distT="0" distB="0" distL="0" distR="0" wp14:anchorId="077CB9FD" wp14:editId="56F7D409">
+          <wp:inline distT="0" distB="0" distL="0" distR="0" wp14:anchorId="55D3C1E0" wp14:editId="37C19421">
             <wp:extent cx="4730149" cy="3613150"/>
             <wp:effectExtent l="0" t="0" r="0" b="6350"/>
             <wp:docPr id="5" name="Picture 5"/>
@@ -249,7 +264,7 @@
                     </pic:cNvPicPr>
                   </pic:nvPicPr>
                   <pic:blipFill>
-                    <a:blip r:embed="rId7">
+                    <a:blip r:embed="rId8">
                       <a:extLst>
                         <a:ext uri="{28A0092B-C50C-407E-A947-70E740481C1C}">
                           <a14:useLocalDpi xmlns:a14="http://schemas.microsoft.com/office/drawing/2010/main" val="0"/>
@@ -284,27 +299,107 @@
     <w:p>
       <w:pPr>
         <w:pStyle w:val="ListParagraph"/>
+        <w:jc w:val="center"/>
+      </w:pPr>
+      <w:r>
+        <w:rPr>
+          <w:noProof/>
+        </w:rPr>
+        <w:lastRenderedPageBreak/>
+        <w:drawing>
+          <wp:inline distT="0" distB="0" distL="0" distR="0" wp14:anchorId="60DB5DD4" wp14:editId="5AAB7C3C">
+            <wp:extent cx="2781778" cy="1715752"/>
+            <wp:effectExtent l="0" t="0" r="0" b="0"/>
+            <wp:docPr id="2" name="Picture 2"/>
+            <wp:cNvGraphicFramePr>
+              <a:graphicFrameLocks xmlns:a="http://schemas.openxmlformats.org/drawingml/2006/main" noChangeAspect="1"/>
+            </wp:cNvGraphicFramePr>
+            <a:graphic xmlns:a="http://schemas.openxmlformats.org/drawingml/2006/main">
+              <a:graphicData uri="http://schemas.openxmlformats.org/drawingml/2006/picture">
+                <pic:pic xmlns:pic="http://schemas.openxmlformats.org/drawingml/2006/picture">
+                  <pic:nvPicPr>
+                    <pic:cNvPr id="0" name=""/>
+                    <pic:cNvPicPr/>
+                  </pic:nvPicPr>
+                  <pic:blipFill>
+                    <a:blip r:embed="rId9"/>
+                    <a:stretch>
+                      <a:fillRect/>
+                    </a:stretch>
+                  </pic:blipFill>
+                  <pic:spPr>
+                    <a:xfrm>
+                      <a:off x="0" y="0"/>
+                      <a:ext cx="2787436" cy="1719242"/>
+                    </a:xfrm>
+                    <a:prstGeom prst="rect">
+                      <a:avLst/>
+                    </a:prstGeom>
+                  </pic:spPr>
+                </pic:pic>
+              </a:graphicData>
+            </a:graphic>
+          </wp:inline>
+        </w:drawing>
+      </w:r>
+    </w:p>
+    <w:p>
+      <w:pPr>
+        <w:pStyle w:val="ListParagraph"/>
         <w:numPr>
           <w:ilvl w:val="0"/>
           <w:numId w:val="1"/>
         </w:numPr>
+      </w:pPr>
+      <w:r>
+        <w:t>S</w:t>
+      </w:r>
+      <w:r>
+        <w:t>et the distance by calling the func</w:t>
+      </w:r>
+      <w:r>
+        <w:t xml:space="preserve">tion </w:t>
+      </w:r>
+      <w:r>
+        <w:t xml:space="preserve">                               </w:t>
+      </w:r>
+      <w:r>
+        <w:t>“distance(</w:t>
+      </w:r>
+      <w:r>
+        <w:t>GPIO_ECHO</w:t>
+      </w:r>
+      <w:r>
+        <w:t xml:space="preserve">_BEEP, </w:t>
+      </w:r>
+      <w:r>
+        <w:t>GPIO_TRIG</w:t>
+      </w:r>
+      <w:r>
+        <w:t>_BEEP</w:t>
+      </w:r>
+      <w:r>
+        <w:t>)</w:t>
+      </w:r>
+      <w:r>
+        <w:t>”</w:t>
+      </w:r>
+      <w:r>
+        <w:t xml:space="preserve"> and assign it to the parameter “measured_distance”</w:t>
+      </w:r>
+      <w:r>
+        <w:t xml:space="preserve"> - </w:t>
+      </w:r>
+      <w:r>
+        <w:t xml:space="preserve"> </w:t>
+      </w:r>
+      <w:r>
         <w:rPr>
-          <w:ins w:id="4" w:author="Eliassi, Isaac" w:date="2015-01-26T13:45:00Z"/>
+          <w:b/>
+          <w:bCs/>
         </w:rPr>
-      </w:pPr>
-      <w:ins w:id="5" w:author="Eliassi, Isaac" w:date="2015-01-26T13:45:00Z">
-        <w:r>
-          <w:t xml:space="preserve">Get the distance by calling the </w:t>
-        </w:r>
-        <w:proofErr w:type="spellStart"/>
-        <w:r>
-          <w:t>func</w:t>
-        </w:r>
-        <w:proofErr w:type="spellEnd"/>
-        <w:r>
-          <w:t xml:space="preserve"> (Step 2 at the code)</w:t>
-        </w:r>
-      </w:ins>
+        <w:t>(step 2 in the code)</w:t>
+      </w:r>
     </w:p>
     <w:p>
       <w:pPr>
@@ -313,26 +408,46 @@
           <w:ilvl w:val="0"/>
           <w:numId w:val="1"/>
         </w:numPr>
+      </w:pPr>
+      <w:r>
+        <w:t xml:space="preserve"> </w:t>
+      </w:r>
+      <w:r>
+        <w:t>Set the desire distance</w:t>
+      </w:r>
+      <w:r>
+        <w:t xml:space="preserve"> threshold that</w:t>
+      </w:r>
+      <w:r>
+        <w:t xml:space="preserve"> should start</w:t>
+      </w:r>
+      <w:r>
+        <w:t xml:space="preserve"> the</w:t>
+      </w:r>
+      <w:r>
+        <w:t xml:space="preserve"> playing </w:t>
+      </w:r>
+      <w:r>
         <w:rPr>
-          <w:ins w:id="6" w:author="Eliassi, Isaac" w:date="2015-01-26T13:45:00Z"/>
+          <w:b/>
+          <w:bCs/>
         </w:rPr>
-      </w:pPr>
-      <w:ins w:id="7" w:author="Eliassi, Isaac" w:date="2015-01-26T13:45:00Z">
-        <w:r>
-          <w:lastRenderedPageBreak/>
-          <w:t>Set the desire distance, from where it should start playing</w:t>
-        </w:r>
-      </w:ins>
-      <w:ins w:id="8" w:author="Eliassi, Isaac" w:date="2015-01-26T13:46:00Z">
-        <w:r>
-          <w:t xml:space="preserve"> (Step 3</w:t>
-        </w:r>
-        <w:bookmarkStart w:id="9" w:name="_GoBack"/>
-        <w:bookmarkEnd w:id="9"/>
-        <w:r>
-          <w:t xml:space="preserve"> at the code)</w:t>
-        </w:r>
-      </w:ins>
+        <w:t xml:space="preserve">(Step 3 </w:t>
+      </w:r>
+      <w:r>
+        <w:rPr>
+          <w:b/>
+          <w:bCs/>
+        </w:rPr>
+        <w:t>in</w:t>
+      </w:r>
+      <w:r>
+        <w:rPr>
+          <w:b/>
+          <w:bCs/>
+        </w:rPr>
+        <w:t xml:space="preserve"> the code)</w:t>
+      </w:r>
     </w:p>
     <w:p>
       <w:pPr>
@@ -343,7 +458,147 @@
         </w:numPr>
       </w:pPr>
       <w:r>
-        <w:t>Run the code…</w:t>
+        <w:t>Ctrl+s to save the file.</w:t>
+      </w:r>
+    </w:p>
+    <w:p>
+      <w:pPr>
+        <w:pStyle w:val="ListParagraph"/>
+        <w:numPr>
+          <w:ilvl w:val="0"/>
+          <w:numId w:val="1"/>
+        </w:numPr>
+      </w:pPr>
+      <w:r>
+        <w:t xml:space="preserve">Run the code: </w:t>
+      </w:r>
+    </w:p>
+    <w:p>
+      <w:pPr>
+        <w:pStyle w:val="ListParagraph"/>
+        <w:numPr>
+          <w:ilvl w:val="1"/>
+          <w:numId w:val="1"/>
+        </w:numPr>
+      </w:pPr>
+      <w:r>
+        <w:t>Double click on “LXTerminal”.</w:t>
+      </w:r>
+    </w:p>
+    <w:p>
+      <w:pPr>
+        <w:pStyle w:val="ListParagraph"/>
+        <w:numPr>
+          <w:ilvl w:val="1"/>
+          <w:numId w:val="1"/>
+        </w:numPr>
+      </w:pPr>
+      <w:r>
+        <w:t xml:space="preserve">Write: “cdrp” and </w:t>
+      </w:r>
+      <w:r>
+        <w:t>press</w:t>
+      </w:r>
+      <w:r>
+        <w:t xml:space="preserve"> enter</w:t>
+      </w:r>
+      <w:r>
+        <w:t>.</w:t>
+      </w:r>
+    </w:p>
+    <w:p>
+      <w:pPr>
+        <w:pStyle w:val="ListParagraph"/>
+        <w:numPr>
+          <w:ilvl w:val="1"/>
+          <w:numId w:val="1"/>
+        </w:numPr>
+      </w:pPr>
+      <w:r>
+        <w:t>Write “sudo</w:t>
+      </w:r>
+      <w:r>
+        <w:t xml:space="preserve">  ./exercise.py” and press enter.</w:t>
+      </w:r>
+    </w:p>
+    <w:p>
+      <w:pPr>
+        <w:pStyle w:val="ListParagraph"/>
+        <w:numPr>
+          <w:ilvl w:val="1"/>
+          <w:numId w:val="1"/>
+        </w:numPr>
+      </w:pPr>
+      <w:r>
+        <w:t>Password: “admin”.</w:t>
+      </w:r>
+    </w:p>
+    <w:p>
+      <w:pPr>
+        <w:pStyle w:val="ListParagraph"/>
+        <w:numPr>
+          <w:ilvl w:val="0"/>
+          <w:numId w:val="1"/>
+        </w:numPr>
+      </w:pPr>
+      <w:r>
+        <w:t>Once you hear the background music, put your hand above the distance sensor to start playing along.</w:t>
+      </w:r>
+    </w:p>
+    <w:p/>
+    <w:p>
+      <w:r>
+        <w:rPr>
+          <w:noProof/>
+        </w:rPr>
+        <w:drawing>
+          <wp:inline distT="0" distB="0" distL="0" distR="0">
+            <wp:extent cx="5274310" cy="2966799"/>
+            <wp:effectExtent l="0" t="0" r="2540" b="5080"/>
+            <wp:docPr id="4" name="Picture 4" descr="http://www.thomaskioko.com/wp-content/uploads/2014/05/raspberry-pi-logo-HD1.jpg"/>
+            <wp:cNvGraphicFramePr>
+              <a:graphicFrameLocks xmlns:a="http://schemas.openxmlformats.org/drawingml/2006/main" noChangeAspect="1"/>
+            </wp:cNvGraphicFramePr>
+            <a:graphic xmlns:a="http://schemas.openxmlformats.org/drawingml/2006/main">
+              <a:graphicData uri="http://schemas.openxmlformats.org/drawingml/2006/picture">
+                <pic:pic xmlns:pic="http://schemas.openxmlformats.org/drawingml/2006/picture">
+                  <pic:nvPicPr>
+                    <pic:cNvPr id="0" name="Picture 1" descr="http://www.thomaskioko.com/wp-content/uploads/2014/05/raspberry-pi-logo-HD1.jpg"/>
+                    <pic:cNvPicPr>
+                      <a:picLocks noChangeAspect="1" noChangeArrowheads="1"/>
+                    </pic:cNvPicPr>
+                  </pic:nvPicPr>
+                  <pic:blipFill>
+                    <a:blip r:embed="rId10" cstate="print">
+                      <a:extLst>
+                        <a:ext uri="{28A0092B-C50C-407E-A947-70E740481C1C}">
+                          <a14:useLocalDpi xmlns:a14="http://schemas.microsoft.com/office/drawing/2010/main" val="0"/>
+                        </a:ext>
+                      </a:extLst>
+                    </a:blip>
+                    <a:srcRect/>
+                    <a:stretch>
+                      <a:fillRect/>
+                    </a:stretch>
+                  </pic:blipFill>
+                  <pic:spPr bwMode="auto">
+                    <a:xfrm>
+                      <a:off x="0" y="0"/>
+                      <a:ext cx="5274310" cy="2966799"/>
+                    </a:xfrm>
+                    <a:prstGeom prst="rect">
+                      <a:avLst/>
+                    </a:prstGeom>
+                    <a:noFill/>
+                    <a:ln>
+                      <a:noFill/>
+                    </a:ln>
+                  </pic:spPr>
+                </pic:pic>
+              </a:graphicData>
+            </a:graphic>
+          </wp:inline>
+        </w:drawing>
       </w:r>
     </w:p>
     <w:sectPr>
@@ -374,7 +629,7 @@
         <w:rFonts w:hint="default"/>
       </w:rPr>
     </w:lvl>
-    <w:lvl w:ilvl="1" w:tplc="04090019" w:tentative="1">
+    <w:lvl w:ilvl="1" w:tplc="04090019">
       <w:start w:val="1"/>
       <w:numFmt w:val="lowerLetter"/>
       <w:lvlText w:val="%2."/>
@@ -383,7 +638,7 @@
         <w:ind w:left="1440" w:hanging="360"/>
       </w:pPr>
     </w:lvl>
-    <w:lvl w:ilvl="2" w:tplc="0409001B" w:tentative="1">
+    <w:lvl w:ilvl="2" w:tplc="0409001B">
       <w:start w:val="1"/>
       <w:numFmt w:val="lowerRoman"/>
       <w:lvlText w:val="%3."/>
@@ -392,7 +647,7 @@
         <w:ind w:left="2160" w:hanging="180"/>
       </w:pPr>
     </w:lvl>
-    <w:lvl w:ilvl="3" w:tplc="0409000F" w:tentative="1">
+    <w:lvl w:ilvl="3" w:tplc="0409000F">
       <w:start w:val="1"/>
       <w:numFmt w:val="decimal"/>
       <w:lvlText w:val="%4."/>
@@ -401,7 +656,7 @@
         <w:ind w:left="2880" w:hanging="360"/>
       </w:pPr>
     </w:lvl>
-    <w:lvl w:ilvl="4" w:tplc="04090019" w:tentative="1">
+    <w:lvl w:ilvl="4" w:tplc="04090019">
       <w:start w:val="1"/>
       <w:numFmt w:val="lowerLetter"/>
       <w:lvlText w:val="%5."/>
@@ -410,7 +665,7 @@
         <w:ind w:left="3600" w:hanging="360"/>
       </w:pPr>
     </w:lvl>
-    <w:lvl w:ilvl="5" w:tplc="0409001B" w:tentative="1">
+    <w:lvl w:ilvl="5" w:tplc="0409001B">
       <w:start w:val="1"/>
       <w:numFmt w:val="lowerRoman"/>
       <w:lvlText w:val="%6."/>
@@ -419,7 +674,7 @@
         <w:ind w:left="4320" w:hanging="180"/>
       </w:pPr>
     </w:lvl>
-    <w:lvl w:ilvl="6" w:tplc="0409000F" w:tentative="1">
+    <w:lvl w:ilvl="6" w:tplc="0409000F">
       <w:start w:val="1"/>
       <w:numFmt w:val="decimal"/>
       <w:lvlText w:val="%7."/>
@@ -428,7 +683,7 @@
         <w:ind w:left="5040" w:hanging="360"/>
       </w:pPr>
     </w:lvl>
-    <w:lvl w:ilvl="7" w:tplc="04090019" w:tentative="1">
+    <w:lvl w:ilvl="7" w:tplc="04090019">
       <w:start w:val="1"/>
       <w:numFmt w:val="lowerLetter"/>
       <w:lvlText w:val="%8."/>
@@ -437,7 +692,7 @@
         <w:ind w:left="5760" w:hanging="360"/>
       </w:pPr>
     </w:lvl>
-    <w:lvl w:ilvl="8" w:tplc="0409001B" w:tentative="1">
+    <w:lvl w:ilvl="8" w:tplc="0409001B">
       <w:start w:val="1"/>
       <w:numFmt w:val="lowerRoman"/>
       <w:lvlText w:val="%9."/>
@@ -1230,4 +1485,16 @@
   <a:objectDefaults/>
   <a:extraClrSchemeLst/>
 </a:theme>
+</file>
+
+<file path=customXml/item1.xml><?xml version="1.0" encoding="utf-8"?>
+<b:Sources xmlns:b="http://schemas.openxmlformats.org/officeDocument/2006/bibliography" xmlns="http://schemas.openxmlformats.org/officeDocument/2006/bibliography" SelectedStyle="\APA.XSL" StyleName="APA"/>
+</file>
+
+<file path=customXml/itemProps1.xml><?xml version="1.0" encoding="utf-8"?>
+<ds:datastoreItem xmlns:ds="http://schemas.openxmlformats.org/officeDocument/2006/customXml" ds:itemID="{BEAFEE9D-B646-4688-AFAB-E5EE02DBB4FC}">
+  <ds:schemaRefs>
+    <ds:schemaRef ds:uri="http://schemas.openxmlformats.org/officeDocument/2006/bibliography"/>
+  </ds:schemaRefs>
+</ds:datastoreItem>
 </file>
</xml_diff>

<commit_message>
add 2 new wav files & add steps to the doc
</commit_message>
<xml_diff>
--- a/RP/Raspberry Pi.docx
+++ b/RP/Raspberry Pi.docx
@@ -120,79 +120,10 @@
         </w:numPr>
       </w:pPr>
       <w:r>
-        <w:t>Open the file “</w:t>
-      </w:r>
-      <w:r>
-        <w:t>exercise.py</w:t>
-      </w:r>
-      <w:r>
-        <w:t>”</w:t>
-      </w:r>
-      <w:r>
-        <w:t xml:space="preserve"> for edit</w:t>
-      </w:r>
-      <w:r>
-        <w:t xml:space="preserve"> using IDLE (right click the file).</w:t>
-      </w:r>
-      <w:bookmarkStart w:id="0" w:name="_GoBack"/>
-      <w:bookmarkEnd w:id="0"/>
-    </w:p>
-    <w:p>
-      <w:pPr>
-        <w:pStyle w:val="ListParagraph"/>
-        <w:numPr>
-          <w:ilvl w:val="0"/>
-          <w:numId w:val="1"/>
-        </w:numPr>
-      </w:pPr>
-      <w:r>
-        <w:t xml:space="preserve">Set a value for </w:t>
-      </w:r>
-      <w:r>
-        <w:t>GPIO_ECHO</w:t>
-      </w:r>
-      <w:r>
-        <w:t>_BEEP</w:t>
-      </w:r>
-      <w:r>
-        <w:t xml:space="preserve"> and </w:t>
-      </w:r>
-      <w:r>
-        <w:t>GPIO_TRIG</w:t>
-      </w:r>
-      <w:r>
-        <w:t>_BEEP</w:t>
-      </w:r>
-      <w:r>
-        <w:t xml:space="preserve"> (one of the GPIO pins</w:t>
-      </w:r>
-      <w:r>
-        <w:t xml:space="preserve"> of the Raspberry pi</w:t>
-      </w:r>
-      <w:r>
-        <w:t>)</w:t>
-      </w:r>
-      <w:r>
-        <w:t xml:space="preserve"> – </w:t>
-      </w:r>
-      <w:r>
-        <w:rPr>
-          <w:b/>
-          <w:bCs/>
-        </w:rPr>
-        <w:t>step 1 in the code.</w:t>
-      </w:r>
-    </w:p>
-    <w:p>
-      <w:pPr>
-        <w:pStyle w:val="ListParagraph"/>
-        <w:numPr>
-          <w:ilvl w:val="0"/>
-          <w:numId w:val="1"/>
-        </w:numPr>
-      </w:pPr>
-      <w:r>
-        <w:t>Connect the sensor to the Raspberry Pi with the 4 connections wire</w:t>
+        <w:t>Make sure that the raspberry pi is turned off and c</w:t>
+      </w:r>
+      <w:r>
+        <w:t>onnect the sensor to the Raspberry Pi with the 4 connections wire</w:t>
       </w:r>
       <w:r>
         <w:t>:</w:t>
@@ -305,9 +236,8 @@
         <w:rPr>
           <w:noProof/>
         </w:rPr>
-        <w:lastRenderedPageBreak/>
         <w:drawing>
-          <wp:inline distT="0" distB="0" distL="0" distR="0" wp14:anchorId="60DB5DD4" wp14:editId="5AAB7C3C">
+          <wp:inline distT="0" distB="0" distL="0" distR="0" wp14:anchorId="5292FF82" wp14:editId="6C610DB8">
             <wp:extent cx="2781778" cy="1715752"/>
             <wp:effectExtent l="0" t="0" r="0" b="0"/>
             <wp:docPr id="2" name="Picture 2"/>
@@ -346,6 +276,204 @@
     <w:p>
       <w:pPr>
         <w:pStyle w:val="ListParagraph"/>
+        <w:jc w:val="center"/>
+      </w:pPr>
+    </w:p>
+    <w:p>
+      <w:pPr>
+        <w:pStyle w:val="ListParagraph"/>
+        <w:jc w:val="center"/>
+      </w:pPr>
+    </w:p>
+    <w:p>
+      <w:pPr>
+        <w:pStyle w:val="ListParagraph"/>
+        <w:numPr>
+          <w:ilvl w:val="0"/>
+          <w:numId w:val="1"/>
+        </w:numPr>
+      </w:pPr>
+      <w:r>
+        <w:t>Connect the power wire to the RP</w:t>
+      </w:r>
+      <w:r>
+        <w:t xml:space="preserve"> (Raspberry PI)</w:t>
+      </w:r>
+      <w:bookmarkStart w:id="0" w:name="_GoBack"/>
+      <w:bookmarkEnd w:id="0"/>
+      <w:r>
+        <w:t>.</w:t>
+      </w:r>
+    </w:p>
+    <w:p>
+      <w:pPr>
+        <w:pStyle w:val="ListParagraph"/>
+        <w:numPr>
+          <w:ilvl w:val="0"/>
+          <w:numId w:val="1"/>
+        </w:numPr>
+      </w:pPr>
+      <w:r>
+        <w:t xml:space="preserve">Once your Raspberry Pi has completed the boot process, a login prompt will appear, login with User: pi </w:t>
+      </w:r>
+      <w:r>
+        <w:t>password</w:t>
+      </w:r>
+      <w:r>
+        <w:t>: raspberry</w:t>
+      </w:r>
+    </w:p>
+    <w:p>
+      <w:pPr>
+        <w:pStyle w:val="ListParagraph"/>
+        <w:numPr>
+          <w:ilvl w:val="0"/>
+          <w:numId w:val="1"/>
+        </w:numPr>
+      </w:pPr>
+      <w:r>
+        <w:t>Type</w:t>
+      </w:r>
+      <w:r>
+        <w:t xml:space="preserve"> “cd SAP-dokm-handson/RP” and press enter.</w:t>
+      </w:r>
+    </w:p>
+    <w:p>
+      <w:pPr>
+        <w:pStyle w:val="ListParagraph"/>
+        <w:numPr>
+          <w:ilvl w:val="0"/>
+          <w:numId w:val="1"/>
+        </w:numPr>
+      </w:pPr>
+      <w:r>
+        <w:t>Type</w:t>
+      </w:r>
+      <w:r>
+        <w:t xml:space="preserve"> “startx” in order to start up the desktop</w:t>
+      </w:r>
+      <w:r>
+        <w:t xml:space="preserve"> (this may take a few seconds)</w:t>
+      </w:r>
+      <w:r>
+        <w:t>.</w:t>
+      </w:r>
+    </w:p>
+    <w:p>
+      <w:pPr>
+        <w:pStyle w:val="ListParagraph"/>
+        <w:numPr>
+          <w:ilvl w:val="0"/>
+          <w:numId w:val="1"/>
+        </w:numPr>
+      </w:pPr>
+      <w:r>
+        <w:t>Open file manager</w:t>
+      </w:r>
+    </w:p>
+    <w:p>
+      <w:pPr>
+        <w:pStyle w:val="ListParagraph"/>
+      </w:pPr>
+      <w:r>
+        <w:t xml:space="preserve"> </w:t>
+      </w:r>
+      <w:r>
+        <w:t xml:space="preserve"> </w:t>
+      </w:r>
+      <w:r>
+        <w:rPr>
+          <w:noProof/>
+        </w:rPr>
+        <w:drawing>
+          <wp:inline distT="0" distB="0" distL="0" distR="0" wp14:anchorId="70F04CBA" wp14:editId="4DBC77CD">
+            <wp:extent cx="3333750" cy="1794592"/>
+            <wp:effectExtent l="0" t="0" r="0" b="0"/>
+            <wp:docPr id="3" name="Picture 3"/>
+            <wp:cNvGraphicFramePr>
+              <a:graphicFrameLocks xmlns:a="http://schemas.openxmlformats.org/drawingml/2006/main" noChangeAspect="1"/>
+            </wp:cNvGraphicFramePr>
+            <a:graphic xmlns:a="http://schemas.openxmlformats.org/drawingml/2006/main">
+              <a:graphicData uri="http://schemas.openxmlformats.org/drawingml/2006/picture">
+                <pic:pic xmlns:pic="http://schemas.openxmlformats.org/drawingml/2006/picture">
+                  <pic:nvPicPr>
+                    <pic:cNvPr id="0" name=""/>
+                    <pic:cNvPicPr/>
+                  </pic:nvPicPr>
+                  <pic:blipFill>
+                    <a:blip r:embed="rId10"/>
+                    <a:stretch>
+                      <a:fillRect/>
+                    </a:stretch>
+                  </pic:blipFill>
+                  <pic:spPr>
+                    <a:xfrm>
+                      <a:off x="0" y="0"/>
+                      <a:ext cx="3334648" cy="1795076"/>
+                    </a:xfrm>
+                    <a:prstGeom prst="rect">
+                      <a:avLst/>
+                    </a:prstGeom>
+                  </pic:spPr>
+                </pic:pic>
+              </a:graphicData>
+            </a:graphic>
+          </wp:inline>
+        </w:drawing>
+      </w:r>
+    </w:p>
+    <w:p>
+      <w:pPr>
+        <w:pStyle w:val="ListParagraph"/>
+        <w:numPr>
+          <w:ilvl w:val="0"/>
+          <w:numId w:val="1"/>
+        </w:numPr>
+      </w:pPr>
+      <w:r>
+        <w:t>Open the file “</w:t>
+      </w:r>
+      <w:r>
+        <w:t>exercise.py</w:t>
+      </w:r>
+      <w:r>
+        <w:t>” for edit using IDLE (right click the file).</w:t>
+      </w:r>
+    </w:p>
+    <w:p>
+      <w:pPr>
+        <w:pStyle w:val="ListParagraph"/>
+        <w:numPr>
+          <w:ilvl w:val="0"/>
+          <w:numId w:val="1"/>
+        </w:numPr>
+      </w:pPr>
+      <w:r>
+        <w:t xml:space="preserve">Set a value for </w:t>
+      </w:r>
+      <w:r>
+        <w:t>GPIO_ECHO</w:t>
+      </w:r>
+      <w:r>
+        <w:t xml:space="preserve">_BEEP and </w:t>
+      </w:r>
+      <w:r>
+        <w:t>GPIO_TRIG</w:t>
+      </w:r>
+      <w:r>
+        <w:t xml:space="preserve">_BEEP (one of the GPIO pins of the Raspberry pi) – </w:t>
+      </w:r>
+      <w:r>
+        <w:rPr>
+          <w:b/>
+          <w:bCs/>
+        </w:rPr>
+        <w:t>step 1 in the code.</w:t>
+      </w:r>
+    </w:p>
+    <w:p>
+      <w:pPr>
+        <w:pStyle w:val="ListParagraph"/>
         <w:numPr>
           <w:ilvl w:val="0"/>
           <w:numId w:val="1"/>
@@ -547,14 +675,17 @@
     </w:p>
     <w:p/>
     <w:p>
+      <w:pPr>
+        <w:jc w:val="center"/>
+      </w:pPr>
       <w:r>
         <w:rPr>
           <w:noProof/>
         </w:rPr>
         <w:drawing>
-          <wp:inline distT="0" distB="0" distL="0" distR="0">
-            <wp:extent cx="5274310" cy="2966799"/>
-            <wp:effectExtent l="0" t="0" r="2540" b="5080"/>
+          <wp:inline distT="0" distB="0" distL="0" distR="0" wp14:anchorId="1A6E50CA" wp14:editId="151E11A1">
+            <wp:extent cx="2781300" cy="1564481"/>
+            <wp:effectExtent l="0" t="0" r="0" b="0"/>
             <wp:docPr id="4" name="Picture 4" descr="http://www.thomaskioko.com/wp-content/uploads/2014/05/raspberry-pi-logo-HD1.jpg"/>
             <wp:cNvGraphicFramePr>
               <a:graphicFrameLocks xmlns:a="http://schemas.openxmlformats.org/drawingml/2006/main" noChangeAspect="1"/>
@@ -569,7 +700,7 @@
                     </pic:cNvPicPr>
                   </pic:nvPicPr>
                   <pic:blipFill>
-                    <a:blip r:embed="rId10" cstate="print">
+                    <a:blip r:embed="rId11" cstate="print">
                       <a:extLst>
                         <a:ext uri="{28A0092B-C50C-407E-A947-70E740481C1C}">
                           <a14:useLocalDpi xmlns:a14="http://schemas.microsoft.com/office/drawing/2010/main" val="0"/>
@@ -584,7 +715,7 @@
                   <pic:spPr bwMode="auto">
                     <a:xfrm>
                       <a:off x="0" y="0"/>
-                      <a:ext cx="5274310" cy="2966799"/>
+                      <a:ext cx="2782565" cy="1565193"/>
                     </a:xfrm>
                     <a:prstGeom prst="rect">
                       <a:avLst/>
@@ -1492,7 +1623,7 @@
 </file>
 
 <file path=customXml/itemProps1.xml><?xml version="1.0" encoding="utf-8"?>
-<ds:datastoreItem xmlns:ds="http://schemas.openxmlformats.org/officeDocument/2006/customXml" ds:itemID="{BEAFEE9D-B646-4688-AFAB-E5EE02DBB4FC}">
+<ds:datastoreItem xmlns:ds="http://schemas.openxmlformats.org/officeDocument/2006/customXml" ds:itemID="{31F032AE-3D33-4E72-8689-E74FC07424A9}">
   <ds:schemaRefs>
     <ds:schemaRef ds:uri="http://schemas.openxmlformats.org/officeDocument/2006/bibliography"/>
   </ds:schemaRefs>

</xml_diff>